<commit_message>
update gioi thieu khoa
</commit_message>
<xml_diff>
--- a/Data/Note_Week 3_28-02.docx
+++ b/Data/Note_Week 3_28-02.docx
@@ -202,7 +202,15 @@
     </w:p>
     <w:p>
       <w:r>
-        <w:t>- Loa (âm hiệu, dB,…)</w:t>
+        <w:t xml:space="preserve">- Loa (âm hiệu, </w:t>
+      </w:r>
+      <w:proofErr w:type="gramStart"/>
+      <w:r>
+        <w:t>dB,…</w:t>
+      </w:r>
+      <w:proofErr w:type="gramEnd"/>
+      <w:r>
+        <w:t>)</w:t>
       </w:r>
     </w:p>
     <w:p/>
@@ -264,21 +272,81 @@
     </w:p>
     <w:p>
       <w:r>
+        <w:rPr>
+          <w:highlight w:val="yellow"/>
+        </w:rPr>
         <w:t xml:space="preserve">- Đoạn 3: Tương quan </w:t>
       </w:r>
       <w:r>
+        <w:rPr>
+          <w:highlight w:val="yellow"/>
+        </w:rPr>
         <w:t>hướng nghiên cứu</w:t>
       </w:r>
       <w:r>
-        <w:t xml:space="preserve">: đề tài A làm khóa cửa thông minh, nhưng chỉ đạt được như vậy,… hoặc giá thành quá cao. Đề tài B cũng làm nhưng,Đề tài C…. </w:t>
-      </w:r>
-      <w:r>
-        <w:t xml:space="preserve">Đề tài của nhóm có những gì , có ưu điểm gì hơn </w:t>
-      </w:r>
-      <w:r>
+        <w:rPr>
+          <w:highlight w:val="yellow"/>
+        </w:rPr>
+        <w:t xml:space="preserve">: đề tài A làm khóa cửa thông minh, nhưng chỉ đạt được như </w:t>
+      </w:r>
+      <w:proofErr w:type="gramStart"/>
+      <w:r>
+        <w:rPr>
+          <w:highlight w:val="yellow"/>
+        </w:rPr>
+        <w:t>vậy,…</w:t>
+      </w:r>
+      <w:proofErr w:type="gramEnd"/>
+      <w:r>
+        <w:rPr>
+          <w:highlight w:val="yellow"/>
+        </w:rPr>
+        <w:t xml:space="preserve"> hoặc giá thành quá cao. Đề tài B cũng làm </w:t>
+      </w:r>
+      <w:proofErr w:type="gramStart"/>
+      <w:r>
+        <w:rPr>
+          <w:highlight w:val="yellow"/>
+        </w:rPr>
+        <w:t>nhưng,Đề</w:t>
+      </w:r>
+      <w:proofErr w:type="gramEnd"/>
+      <w:r>
+        <w:rPr>
+          <w:highlight w:val="yellow"/>
+        </w:rPr>
+        <w:t xml:space="preserve"> tài C…. </w:t>
+      </w:r>
+      <w:r>
+        <w:rPr>
+          <w:highlight w:val="yellow"/>
+        </w:rPr>
+        <w:t xml:space="preserve">Đề tài của nhóm có những </w:t>
+      </w:r>
+      <w:proofErr w:type="gramStart"/>
+      <w:r>
+        <w:rPr>
+          <w:highlight w:val="yellow"/>
+        </w:rPr>
+        <w:t>gì ,</w:t>
+      </w:r>
+      <w:proofErr w:type="gramEnd"/>
+      <w:r>
+        <w:rPr>
+          <w:highlight w:val="yellow"/>
+        </w:rPr>
+        <w:t xml:space="preserve"> có ưu điểm gì hơn </w:t>
+      </w:r>
+      <w:r>
+        <w:rPr>
+          <w:highlight w:val="yellow"/>
+        </w:rPr>
         <w:t>=&gt; Có nghĩa là đưa ra nhược điểm của những đề tài trước đó, và ưu điểm của đề tài mình</w:t>
       </w:r>
       <w:r>
+        <w:rPr>
+          <w:highlight w:val="yellow"/>
+        </w:rPr>
         <w:t xml:space="preserve"> (Lưu ý phải có trích dẫn tài liệu)</w:t>
       </w:r>
     </w:p>
@@ -289,13 +357,21 @@
     </w:p>
     <w:p>
       <w:r>
+        <w:rPr>
+          <w:highlight w:val="yellow"/>
+        </w:rPr>
         <w:t>- Đoạn: đề tài hướng tới việc nghiên cứu khóa cửa thông minh, thông qua sử dụng các kỹ thuật,… (vân tay, gương mặt,…)</w:t>
       </w:r>
     </w:p>
     <w:p>
       <w:r>
-        <w:t>- Kết quả thi công là một cái khóa dưới dạng mô hình,…</w:t>
-      </w:r>
+        <w:t xml:space="preserve">- Kết quả thi công là một cái khóa dưới dạng mô </w:t>
+      </w:r>
+      <w:proofErr w:type="gramStart"/>
+      <w:r>
+        <w:t>hình,…</w:t>
+      </w:r>
+      <w:proofErr w:type="gramEnd"/>
     </w:p>
     <w:p>
       <w:pPr>
@@ -319,12 +395,23 @@
       </w:r>
     </w:p>
     <w:p>
-      <w:r>
+      <w:pPr>
+        <w:rPr>
+          <w:highlight w:val="yellow"/>
+        </w:rPr>
+      </w:pPr>
+      <w:r>
+        <w:rPr>
+          <w:highlight w:val="yellow"/>
+        </w:rPr>
         <w:t>1.3 Giới hạn đề tài</w:t>
       </w:r>
     </w:p>
     <w:p>
       <w:r>
+        <w:rPr>
+          <w:highlight w:val="yellow"/>
+        </w:rPr>
         <w:t>- Đề tài chỉ dừng lại ở mô hình, cánh cửa được giả lập thoogn qua chốt từ,.. đề tài chỉ thực hiện ở quy mô mô hình, tập trung vào xây duwjg thuật toán, chức năng,….. chứ không đi vào cánh cửa chi tiết</w:t>
       </w:r>
     </w:p>
@@ -340,8 +427,13 @@
     </w:p>
     <w:p>
       <w:r>
-        <w:t>- Chương 2: tên chương, mô tả, tóm tắt,…</w:t>
-      </w:r>
+        <w:t xml:space="preserve">- Chương 2: tên chương, mô tả, tóm </w:t>
+      </w:r>
+      <w:proofErr w:type="gramStart"/>
+      <w:r>
+        <w:t>tắt,…</w:t>
+      </w:r>
+      <w:proofErr w:type="gramEnd"/>
     </w:p>
     <w:p>
       <w:pPr>
@@ -371,8 +463,13 @@
     </w:p>
     <w:p>
       <w:r>
-        <w:t>- Đặc điểm về gương mặt có gì,…</w:t>
-      </w:r>
+        <w:t xml:space="preserve">- Đặc điểm về gương mặt có </w:t>
+      </w:r>
+      <w:proofErr w:type="gramStart"/>
+      <w:r>
+        <w:t>gì,…</w:t>
+      </w:r>
+      <w:proofErr w:type="gramEnd"/>
     </w:p>
     <w:p>
       <w:r>
@@ -386,8 +483,13 @@
     </w:p>
     <w:p>
       <w:r>
-        <w:t>- Nói về kỹ thuật, giao tiếp truyền dữ liệu,…</w:t>
-      </w:r>
+        <w:t xml:space="preserve">- Nói về kỹ thuật, giao tiếp truyền dữ </w:t>
+      </w:r>
+      <w:proofErr w:type="gramStart"/>
+      <w:r>
+        <w:t>liệu,…</w:t>
+      </w:r>
+      <w:proofErr w:type="gramEnd"/>
     </w:p>
     <w:p/>
     <w:p>

</xml_diff>